<commit_message>
Sanity Testing and initial exploration
</commit_message>
<xml_diff>
--- a/Capstone Project.docx
+++ b/Capstone Project.docx
@@ -22,13 +22,7 @@
     <w:p/>
     <w:p>
       <w:r>
-        <w:t>A fantasy football team is usually made up of 1 quarterback, 2 running backs and 2 wide receivers.  Their statistics are gathered for each game and summed toward a single total for each player in the fantasy football league.  A fantasy football league usua</w:t>
-      </w:r>
-      <w:r>
-        <w:t xml:space="preserve">lly includes 5 to 10 people </w:t>
-      </w:r>
-      <w:r>
-        <w:t xml:space="preserve">picking players prior to a season and then measuring their performance over a season.  The players are selected during a draft when each member of the league picks one player per round for up to 10 rounds.  The order of picking is determined in some manner, such as drawing a number from a hat, and the order of picking goes from first to last for odd number rounds and last to first on even number rounds.  </w:t>
+        <w:t xml:space="preserve">A fantasy football team is usually made up of 1 quarterback, 2 running backs and 2 wide receivers.  Their statistics are gathered for each game and summed toward a single total for each player in the fantasy football league.  A fantasy football league usually includes 5 to 10 people picking players prior to a season and then measuring their performance over a season.  The players are selected during a draft when each member of the league picks one player per round for up to 10 rounds.  The order of picking is determined in some manner, such as drawing a number from a hat, and the order of picking goes from first to last for odd number rounds and last to first on even number rounds.  </w:t>
       </w:r>
     </w:p>
     <w:p/>
@@ -37,13 +31,7 @@
         <w:rPr>
           <w:rStyle w:val="Heading2Char"/>
         </w:rPr>
-        <w:t>Question</w:t>
-      </w:r>
-      <w:r>
-        <w:rPr>
-          <w:rStyle w:val="Heading2Char"/>
-        </w:rPr>
-        <w:t>s</w:t>
+        <w:t>Purpose</w:t>
       </w:r>
       <w:r>
         <w:t xml:space="preserve">  </w:t>
@@ -52,6 +40,11 @@
     <w:p/>
     <w:p>
       <w:r>
+        <w:t>Make this a goal</w:t>
+      </w:r>
+    </w:p>
+    <w:p>
+      <w:r>
         <w:t xml:space="preserve">Can you </w:t>
       </w:r>
       <w:r>
@@ -61,7 +54,18 @@
         <w:t xml:space="preserve"> </w:t>
       </w:r>
     </w:p>
-    <w:p/>
+    <w:p>
+      <w:bookmarkStart w:id="0" w:name="_GoBack"/>
+      <w:bookmarkEnd w:id="0"/>
+    </w:p>
+    <w:p>
+      <w:r>
+        <w:t>Make this the question that will start to define what</w:t>
+      </w:r>
+      <w:r>
+        <w:t xml:space="preserve"> will be tested</w:t>
+      </w:r>
+    </w:p>
     <w:p>
       <w:r>
         <w:t>Can you develop a general profile of how a player develops over their career, such as showing improvement over the early part of their career, a level of competence, and then a decline as they get older?  Could this profile be used to help predict future performance of a player?</w:t>
@@ -130,7 +134,15 @@
         <w:t>data by player did not</w:t>
       </w:r>
       <w:r>
-        <w:t xml:space="preserve"> exist in any single repository and it was impractical to try and manually gather it, so there was a need to develop code that could scrape the data from the website.  The code is available on Github at the following URL:</w:t>
+        <w:t xml:space="preserve"> exist in any single repository and it was impractical to try and manually gather it, so there was a need to develop code that could scrape the data from the website.  The code is available on </w:t>
+      </w:r>
+      <w:proofErr w:type="spellStart"/>
+      <w:r>
+        <w:t>Github</w:t>
+      </w:r>
+      <w:proofErr w:type="spellEnd"/>
+      <w:r>
+        <w:t xml:space="preserve"> at the following URL:</w:t>
       </w:r>
     </w:p>
     <w:p/>
@@ -146,7 +158,6 @@
     </w:p>
     <w:p>
       <w:r>
-        <w:lastRenderedPageBreak/>
         <w:t>This site contains a READ</w:t>
       </w:r>
       <w:r>
@@ -155,8 +166,6 @@
       <w:r>
         <w:t>With this code, roughly 35,000 rows of data have been extracted from the footballdb.com website and stored in CSV files.</w:t>
       </w:r>
-      <w:bookmarkStart w:id="0" w:name="_GoBack"/>
-      <w:bookmarkEnd w:id="0"/>
       <w:r>
         <w:t xml:space="preserve"> </w:t>
       </w:r>

</xml_diff>